<commit_message>
rastomi: Memperbaiki masalah OnChange Pada file image-upload.tsx & update dokumentasi
</commit_message>
<xml_diff>
--- a/dokumentasi/RastomiPamungkas-22312062.docx
+++ b/dokumentasi/RastomiPamungkas-22312062.docx
@@ -59,15 +59,7 @@
           <w:sz w:val="24"/>
           <w:szCs w:val="24"/>
         </w:rPr>
-        <w:t>L</w:t>
-      </w:r>
-      <w:r>
-        <w:rPr>
-          <w:rFonts w:ascii="Times New Roman" w:hAnsi="Times New Roman" w:cs="Times New Roman"/>
-          <w:sz w:val="24"/>
-          <w:szCs w:val="24"/>
-        </w:rPr>
-        <w:t>ayout (kerangka) untuk halaman dashboard</w:t>
+        <w:t>Layout (kerangka) untuk halaman dashboard</w:t>
       </w:r>
       <w:r>
         <w:rPr>
@@ -250,6 +242,421 @@
       </w:pPr>
       <w:r>
         <w:t>Jadi sedang dalam proses memperbaiki authentication clerk nya.</w:t>
+      </w:r>
+    </w:p>
+    <w:p>
+      <w:pPr>
+        <w:pStyle w:val="ListParagraph"/>
+      </w:pPr>
+    </w:p>
+    <w:p>
+      <w:pPr>
+        <w:pStyle w:val="ListParagraph"/>
+      </w:pPr>
+    </w:p>
+    <w:p>
+      <w:pPr>
+        <w:pStyle w:val="ListParagraph"/>
+        <w:numPr>
+          <w:ilvl w:val="0"/>
+          <w:numId w:val="5"/>
+        </w:numPr>
+      </w:pPr>
+      <w:r>
+        <w:t>Membuat/Memunculkan Public API (Admin)</w:t>
+      </w:r>
+    </w:p>
+    <w:p>
+      <w:pPr>
+        <w:pStyle w:val="ListParagraph"/>
+      </w:pPr>
+      <w:r>
+        <w:rPr>
+          <w:noProof/>
+        </w:rPr>
+        <mc:AlternateContent>
+          <mc:Choice Requires="wps">
+            <w:drawing>
+              <wp:anchor distT="0" distB="0" distL="114300" distR="114300" simplePos="0" relativeHeight="251659264" behindDoc="0" locked="0" layoutInCell="1" allowOverlap="1" wp14:anchorId="06D54F31" wp14:editId="3FE2A836">
+                <wp:simplePos x="0" y="0"/>
+                <wp:positionH relativeFrom="column">
+                  <wp:posOffset>584200</wp:posOffset>
+                </wp:positionH>
+                <wp:positionV relativeFrom="paragraph">
+                  <wp:posOffset>1849755</wp:posOffset>
+                </wp:positionV>
+                <wp:extent cx="5549900" cy="749300"/>
+                <wp:effectExtent l="0" t="0" r="12700" b="12700"/>
+                <wp:wrapNone/>
+                <wp:docPr id="1690884344" name="Rectangle 1"/>
+                <wp:cNvGraphicFramePr/>
+                <a:graphic xmlns:a="http://schemas.openxmlformats.org/drawingml/2006/main">
+                  <a:graphicData uri="http://schemas.microsoft.com/office/word/2010/wordprocessingShape">
+                    <wps:wsp>
+                      <wps:cNvSpPr/>
+                      <wps:spPr>
+                        <a:xfrm>
+                          <a:off x="0" y="0"/>
+                          <a:ext cx="5549900" cy="749300"/>
+                        </a:xfrm>
+                        <a:prstGeom prst="rect">
+                          <a:avLst/>
+                        </a:prstGeom>
+                        <a:noFill/>
+                        <a:ln w="9525" cap="flat" cmpd="sng" algn="ctr">
+                          <a:solidFill>
+                            <a:srgbClr val="FF0000"/>
+                          </a:solidFill>
+                          <a:prstDash val="solid"/>
+                          <a:round/>
+                          <a:headEnd type="none" w="med" len="med"/>
+                          <a:tailEnd type="none" w="med" len="med"/>
+                        </a:ln>
+                      </wps:spPr>
+                      <wps:style>
+                        <a:lnRef idx="0">
+                          <a:scrgbClr r="0" g="0" b="0"/>
+                        </a:lnRef>
+                        <a:fillRef idx="0">
+                          <a:scrgbClr r="0" g="0" b="0"/>
+                        </a:fillRef>
+                        <a:effectRef idx="0">
+                          <a:scrgbClr r="0" g="0" b="0"/>
+                        </a:effectRef>
+                        <a:fontRef idx="minor">
+                          <a:schemeClr val="accent2"/>
+                        </a:fontRef>
+                      </wps:style>
+                      <wps:bodyPr rot="0" spcFirstLastPara="0" vertOverflow="overflow" horzOverflow="overflow" vert="horz" wrap="square" lIns="91440" tIns="45720" rIns="91440" bIns="45720" numCol="1" spcCol="0" rtlCol="0" fromWordArt="0" anchor="ctr" anchorCtr="0" forceAA="0" compatLnSpc="1">
+                        <a:prstTxWarp prst="textNoShape">
+                          <a:avLst/>
+                        </a:prstTxWarp>
+                        <a:noAutofit/>
+                      </wps:bodyPr>
+                    </wps:wsp>
+                  </a:graphicData>
+                </a:graphic>
+              </wp:anchor>
+            </w:drawing>
+          </mc:Choice>
+          <mc:Fallback>
+            <w:pict>
+              <v:rect w14:anchorId="1E6EE52F" id="Rectangle 1" o:spid="_x0000_s1026" style="position:absolute;margin-left:46pt;margin-top:145.65pt;width:437pt;height:59pt;z-index:251659264;visibility:visible;mso-wrap-style:square;mso-wrap-distance-left:9pt;mso-wrap-distance-top:0;mso-wrap-distance-right:9pt;mso-wrap-distance-bottom:0;mso-position-horizontal:absolute;mso-position-horizontal-relative:text;mso-position-vertical:absolute;mso-position-vertical-relative:text;v-text-anchor:middle" o:gfxdata="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" filled="f" strokecolor="red">
+                <v:stroke joinstyle="round"/>
+              </v:rect>
+            </w:pict>
+          </mc:Fallback>
+        </mc:AlternateContent>
+      </w:r>
+      <w:r>
+        <w:rPr>
+          <w:noProof/>
+        </w:rPr>
+        <w:drawing>
+          <wp:inline distT="0" distB="0" distL="0" distR="0" wp14:anchorId="6F40BFD5" wp14:editId="22F11AAE">
+            <wp:extent cx="5731510" cy="3223895"/>
+            <wp:effectExtent l="0" t="0" r="2540" b="0"/>
+            <wp:docPr id="1568013711" name="Picture 1"/>
+            <wp:cNvGraphicFramePr>
+              <a:graphicFrameLocks xmlns:a="http://schemas.openxmlformats.org/drawingml/2006/main" noChangeAspect="1"/>
+            </wp:cNvGraphicFramePr>
+            <a:graphic xmlns:a="http://schemas.openxmlformats.org/drawingml/2006/main">
+              <a:graphicData uri="http://schemas.openxmlformats.org/drawingml/2006/picture">
+                <pic:pic xmlns:pic="http://schemas.openxmlformats.org/drawingml/2006/picture">
+                  <pic:nvPicPr>
+                    <pic:cNvPr id="1568013711" name=""/>
+                    <pic:cNvPicPr/>
+                  </pic:nvPicPr>
+                  <pic:blipFill>
+                    <a:blip r:embed="rId9"/>
+                    <a:stretch>
+                      <a:fillRect/>
+                    </a:stretch>
+                  </pic:blipFill>
+                  <pic:spPr>
+                    <a:xfrm>
+                      <a:off x="0" y="0"/>
+                      <a:ext cx="5731510" cy="3223895"/>
+                    </a:xfrm>
+                    <a:prstGeom prst="rect">
+                      <a:avLst/>
+                    </a:prstGeom>
+                  </pic:spPr>
+                </pic:pic>
+              </a:graphicData>
+            </a:graphic>
+          </wp:inline>
+        </w:drawing>
+      </w:r>
+    </w:p>
+    <w:p>
+      <w:pPr>
+        <w:pStyle w:val="ListParagraph"/>
+      </w:pPr>
+      <w:r>
+        <w:t xml:space="preserve">Fitur </w:t>
+      </w:r>
+      <w:r>
+        <w:rPr>
+          <w:b/>
+          <w:bCs/>
+        </w:rPr>
+        <w:t>"PUBLIC_API_URL"</w:t>
+      </w:r>
+      <w:r>
+        <w:t xml:space="preserve"> pada halaman </w:t>
+      </w:r>
+      <w:r>
+        <w:rPr>
+          <w:b/>
+          <w:bCs/>
+        </w:rPr>
+        <w:t>Settings</w:t>
+      </w:r>
+      <w:r>
+        <w:t xml:space="preserve"> menampilkan endpoint API publik yang digunakan untuk mengakses data atau layanan backend aplikasi secara langsung. Endpoint ini ditampilkan dalam format URL, yang dapat digunakan untuk integrasi dengan sistem eksternal atau debugging. Selain itu, terdapat tombol salin yang mempermudah pengguna untuk menyalin URL tersebut tanpa kesalahan, sehingga dapat digunakan dengan cepat dan </w:t>
+      </w:r>
+      <w:r>
+        <w:lastRenderedPageBreak/>
+        <w:t>efisien. Fitur ini sangat berguna dalam memastikan konektivitas API tetap transparan dan mudah diakses oleh pengembang atau administrator sistem.</w:t>
+      </w:r>
+    </w:p>
+    <w:p>
+      <w:pPr>
+        <w:pStyle w:val="ListParagraph"/>
+      </w:pPr>
+    </w:p>
+    <w:p>
+      <w:pPr>
+        <w:pStyle w:val="ListParagraph"/>
+        <w:numPr>
+          <w:ilvl w:val="0"/>
+          <w:numId w:val="5"/>
+        </w:numPr>
+      </w:pPr>
+      <w:r>
+        <w:rPr>
+          <w:noProof/>
+        </w:rPr>
+        <mc:AlternateContent>
+          <mc:Choice Requires="wps">
+            <w:drawing>
+              <wp:anchor distT="0" distB="0" distL="114300" distR="114300" simplePos="0" relativeHeight="251662336" behindDoc="0" locked="0" layoutInCell="1" allowOverlap="1" wp14:anchorId="178BD069" wp14:editId="4EC8A5DD">
+                <wp:simplePos x="0" y="0"/>
+                <wp:positionH relativeFrom="column">
+                  <wp:posOffset>635000</wp:posOffset>
+                </wp:positionH>
+                <wp:positionV relativeFrom="paragraph">
+                  <wp:posOffset>1461135</wp:posOffset>
+                </wp:positionV>
+                <wp:extent cx="5505450" cy="876300"/>
+                <wp:effectExtent l="0" t="0" r="19050" b="19050"/>
+                <wp:wrapNone/>
+                <wp:docPr id="1444448452" name="Rectangle 2"/>
+                <wp:cNvGraphicFramePr/>
+                <a:graphic xmlns:a="http://schemas.openxmlformats.org/drawingml/2006/main">
+                  <a:graphicData uri="http://schemas.microsoft.com/office/word/2010/wordprocessingShape">
+                    <wps:wsp>
+                      <wps:cNvSpPr/>
+                      <wps:spPr>
+                        <a:xfrm>
+                          <a:off x="0" y="0"/>
+                          <a:ext cx="5505450" cy="876300"/>
+                        </a:xfrm>
+                        <a:prstGeom prst="rect">
+                          <a:avLst/>
+                        </a:prstGeom>
+                        <a:noFill/>
+                        <a:ln w="9525" cap="flat" cmpd="sng" algn="ctr">
+                          <a:solidFill>
+                            <a:srgbClr val="FF0000"/>
+                          </a:solidFill>
+                          <a:prstDash val="solid"/>
+                          <a:round/>
+                          <a:headEnd type="none" w="med" len="med"/>
+                          <a:tailEnd type="none" w="med" len="med"/>
+                        </a:ln>
+                      </wps:spPr>
+                      <wps:style>
+                        <a:lnRef idx="0">
+                          <a:scrgbClr r="0" g="0" b="0"/>
+                        </a:lnRef>
+                        <a:fillRef idx="0">
+                          <a:scrgbClr r="0" g="0" b="0"/>
+                        </a:fillRef>
+                        <a:effectRef idx="0">
+                          <a:scrgbClr r="0" g="0" b="0"/>
+                        </a:effectRef>
+                        <a:fontRef idx="minor">
+                          <a:schemeClr val="accent2"/>
+                        </a:fontRef>
+                      </wps:style>
+                      <wps:bodyPr rot="0" spcFirstLastPara="0" vertOverflow="overflow" horzOverflow="overflow" vert="horz" wrap="square" lIns="91440" tIns="45720" rIns="91440" bIns="45720" numCol="1" spcCol="0" rtlCol="0" fromWordArt="0" anchor="ctr" anchorCtr="0" forceAA="0" compatLnSpc="1">
+                        <a:prstTxWarp prst="textNoShape">
+                          <a:avLst/>
+                        </a:prstTxWarp>
+                        <a:noAutofit/>
+                      </wps:bodyPr>
+                    </wps:wsp>
+                  </a:graphicData>
+                </a:graphic>
+                <wp14:sizeRelH relativeFrom="margin">
+                  <wp14:pctWidth>0</wp14:pctWidth>
+                </wp14:sizeRelH>
+                <wp14:sizeRelV relativeFrom="margin">
+                  <wp14:pctHeight>0</wp14:pctHeight>
+                </wp14:sizeRelV>
+              </wp:anchor>
+            </w:drawing>
+          </mc:Choice>
+          <mc:Fallback>
+            <w:pict>
+              <v:rect w14:anchorId="76D76787" id="Rectangle 2" o:spid="_x0000_s1026" style="position:absolute;margin-left:50pt;margin-top:115.05pt;width:433.5pt;height:69pt;z-index:251662336;visibility:visible;mso-wrap-style:square;mso-width-percent:0;mso-height-percent:0;mso-wrap-distance-left:9pt;mso-wrap-distance-top:0;mso-wrap-distance-right:9pt;mso-wrap-distance-bottom:0;mso-position-horizontal:absolute;mso-position-horizontal-relative:text;mso-position-vertical:absolute;mso-position-vertical-relative:text;mso-width-percent:0;mso-height-percent:0;mso-width-relative:margin;mso-height-relative:margin;v-text-anchor:middle" o:gfxdata="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" filled="f" strokecolor="red">
+                <v:stroke joinstyle="round"/>
+              </v:rect>
+            </w:pict>
+          </mc:Fallback>
+        </mc:AlternateContent>
+      </w:r>
+      <w:r>
+        <w:rPr>
+          <w:noProof/>
+        </w:rPr>
+        <mc:AlternateContent>
+          <mc:Choice Requires="wps">
+            <w:drawing>
+              <wp:anchor distT="0" distB="0" distL="114300" distR="114300" simplePos="0" relativeHeight="251660288" behindDoc="0" locked="0" layoutInCell="1" allowOverlap="1" wp14:anchorId="2C894387" wp14:editId="6BE402EF">
+                <wp:simplePos x="0" y="0"/>
+                <wp:positionH relativeFrom="column">
+                  <wp:posOffset>1073150</wp:posOffset>
+                </wp:positionH>
+                <wp:positionV relativeFrom="paragraph">
+                  <wp:posOffset>1111885</wp:posOffset>
+                </wp:positionV>
+                <wp:extent cx="222250" cy="203200"/>
+                <wp:effectExtent l="0" t="0" r="25400" b="25400"/>
+                <wp:wrapNone/>
+                <wp:docPr id="1898826791" name="Rectangle 2"/>
+                <wp:cNvGraphicFramePr/>
+                <a:graphic xmlns:a="http://schemas.openxmlformats.org/drawingml/2006/main">
+                  <a:graphicData uri="http://schemas.microsoft.com/office/word/2010/wordprocessingShape">
+                    <wps:wsp>
+                      <wps:cNvSpPr/>
+                      <wps:spPr>
+                        <a:xfrm>
+                          <a:off x="0" y="0"/>
+                          <a:ext cx="222250" cy="203200"/>
+                        </a:xfrm>
+                        <a:prstGeom prst="rect">
+                          <a:avLst/>
+                        </a:prstGeom>
+                        <a:noFill/>
+                        <a:ln w="9525" cap="flat" cmpd="sng" algn="ctr">
+                          <a:solidFill>
+                            <a:srgbClr val="FF0000"/>
+                          </a:solidFill>
+                          <a:prstDash val="solid"/>
+                          <a:round/>
+                          <a:headEnd type="none" w="med" len="med"/>
+                          <a:tailEnd type="none" w="med" len="med"/>
+                        </a:ln>
+                      </wps:spPr>
+                      <wps:style>
+                        <a:lnRef idx="0">
+                          <a:scrgbClr r="0" g="0" b="0"/>
+                        </a:lnRef>
+                        <a:fillRef idx="0">
+                          <a:scrgbClr r="0" g="0" b="0"/>
+                        </a:fillRef>
+                        <a:effectRef idx="0">
+                          <a:scrgbClr r="0" g="0" b="0"/>
+                        </a:effectRef>
+                        <a:fontRef idx="minor">
+                          <a:schemeClr val="accent2"/>
+                        </a:fontRef>
+                      </wps:style>
+                      <wps:bodyPr rot="0" spcFirstLastPara="0" vertOverflow="overflow" horzOverflow="overflow" vert="horz" wrap="square" lIns="91440" tIns="45720" rIns="91440" bIns="45720" numCol="1" spcCol="0" rtlCol="0" fromWordArt="0" anchor="ctr" anchorCtr="0" forceAA="0" compatLnSpc="1">
+                        <a:prstTxWarp prst="textNoShape">
+                          <a:avLst/>
+                        </a:prstTxWarp>
+                        <a:noAutofit/>
+                      </wps:bodyPr>
+                    </wps:wsp>
+                  </a:graphicData>
+                </a:graphic>
+              </wp:anchor>
+            </w:drawing>
+          </mc:Choice>
+          <mc:Fallback>
+            <w:pict>
+              <v:rect w14:anchorId="69BD7F85" id="Rectangle 2" o:spid="_x0000_s1026" style="position:absolute;margin-left:84.5pt;margin-top:87.55pt;width:17.5pt;height:16pt;z-index:251660288;visibility:visible;mso-wrap-style:square;mso-wrap-distance-left:9pt;mso-wrap-distance-top:0;mso-wrap-distance-right:9pt;mso-wrap-distance-bottom:0;mso-position-horizontal:absolute;mso-position-horizontal-relative:text;mso-position-vertical:absolute;mso-position-vertical-relative:text;v-text-anchor:middle" o:gfxdata="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" filled="f" strokecolor="red">
+                <v:stroke joinstyle="round"/>
+              </v:rect>
+            </w:pict>
+          </mc:Fallback>
+        </mc:AlternateContent>
+      </w:r>
+      <w:r>
+        <w:t>Membuat fungsi ketika user menambahkan Banner Baru, Secara Dinamis akan menampilkan jumlah Banner yang sudah dibua</w:t>
+      </w:r>
+      <w:r>
+        <w:t>t</w:t>
+      </w:r>
+      <w:r>
+        <w:rPr>
+          <w:noProof/>
+        </w:rPr>
+        <w:drawing>
+          <wp:inline distT="0" distB="0" distL="0" distR="0" wp14:anchorId="78733DC4" wp14:editId="320287AD">
+            <wp:extent cx="5731510" cy="3223895"/>
+            <wp:effectExtent l="0" t="0" r="2540" b="0"/>
+            <wp:docPr id="1952579322" name="Picture 1"/>
+            <wp:cNvGraphicFramePr>
+              <a:graphicFrameLocks xmlns:a="http://schemas.openxmlformats.org/drawingml/2006/main" noChangeAspect="1"/>
+            </wp:cNvGraphicFramePr>
+            <a:graphic xmlns:a="http://schemas.openxmlformats.org/drawingml/2006/main">
+              <a:graphicData uri="http://schemas.openxmlformats.org/drawingml/2006/picture">
+                <pic:pic xmlns:pic="http://schemas.openxmlformats.org/drawingml/2006/picture">
+                  <pic:nvPicPr>
+                    <pic:cNvPr id="1952579322" name=""/>
+                    <pic:cNvPicPr/>
+                  </pic:nvPicPr>
+                  <pic:blipFill>
+                    <a:blip r:embed="rId10"/>
+                    <a:stretch>
+                      <a:fillRect/>
+                    </a:stretch>
+                  </pic:blipFill>
+                  <pic:spPr>
+                    <a:xfrm>
+                      <a:off x="0" y="0"/>
+                      <a:ext cx="5731510" cy="3223895"/>
+                    </a:xfrm>
+                    <a:prstGeom prst="rect">
+                      <a:avLst/>
+                    </a:prstGeom>
+                  </pic:spPr>
+                </pic:pic>
+              </a:graphicData>
+            </a:graphic>
+          </wp:inline>
+        </w:drawing>
+      </w:r>
+    </w:p>
+    <w:p/>
+    <w:p>
+      <w:pPr>
+        <w:pStyle w:val="ListParagraph"/>
+        <w:numPr>
+          <w:ilvl w:val="0"/>
+          <w:numId w:val="5"/>
+        </w:numPr>
+      </w:pPr>
+      <w:r>
+        <w:rPr>
+          <w:noProof/>
+        </w:rPr>
+        <w:t>Pada page Banner juga, Saya Menambahkan fitur table yang berisi field (Label, Date) fungsi nya ketika user menambahkan banner baru, maka history pembuatan akan tercatat di table tersebut dari labelnya hingga tanggal membuatnya.</w:t>
       </w:r>
     </w:p>
     <w:sectPr>

</xml_diff>

<commit_message>
rastomi: update dokumentasi pengerjaan
</commit_message>
<xml_diff>
--- a/dokumentasi/RastomiPamungkas-22312062.docx
+++ b/dokumentasi/RastomiPamungkas-22312062.docx
@@ -341,7 +341,7 @@
           </mc:Choice>
           <mc:Fallback>
             <w:pict>
-              <v:rect w14:anchorId="1E6EE52F" id="Rectangle 1" o:spid="_x0000_s1026" style="position:absolute;margin-left:46pt;margin-top:145.65pt;width:437pt;height:59pt;z-index:251659264;visibility:visible;mso-wrap-style:square;mso-wrap-distance-left:9pt;mso-wrap-distance-top:0;mso-wrap-distance-right:9pt;mso-wrap-distance-bottom:0;mso-position-horizontal:absolute;mso-position-horizontal-relative:text;mso-position-vertical:absolute;mso-position-vertical-relative:text;v-text-anchor:middle" o:gfxdata="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" filled="f" strokecolor="red">
+              <v:rect w14:anchorId="4D2BD8B0" id="Rectangle 1" o:spid="_x0000_s1026" style="position:absolute;margin-left:46pt;margin-top:145.65pt;width:437pt;height:59pt;z-index:251659264;visibility:visible;mso-wrap-style:square;mso-wrap-distance-left:9pt;mso-wrap-distance-top:0;mso-wrap-distance-right:9pt;mso-wrap-distance-bottom:0;mso-position-horizontal:absolute;mso-position-horizontal-relative:text;mso-position-vertical:absolute;mso-position-vertical-relative:text;v-text-anchor:middle" o:gfxdata="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" filled="f" strokecolor="red">
                 <v:stroke joinstyle="round"/>
               </v:rect>
             </w:pict>
@@ -511,7 +511,7 @@
           </mc:Choice>
           <mc:Fallback>
             <w:pict>
-              <v:rect w14:anchorId="76D76787" id="Rectangle 2" o:spid="_x0000_s1026" style="position:absolute;margin-left:50pt;margin-top:115.05pt;width:433.5pt;height:69pt;z-index:251662336;visibility:visible;mso-wrap-style:square;mso-width-percent:0;mso-height-percent:0;mso-wrap-distance-left:9pt;mso-wrap-distance-top:0;mso-wrap-distance-right:9pt;mso-wrap-distance-bottom:0;mso-position-horizontal:absolute;mso-position-horizontal-relative:text;mso-position-vertical:absolute;mso-position-vertical-relative:text;mso-width-percent:0;mso-height-percent:0;mso-width-relative:margin;mso-height-relative:margin;v-text-anchor:middle" o:gfxdata="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" filled="f" strokecolor="red">
+              <v:rect w14:anchorId="5E7FF653" id="Rectangle 2" o:spid="_x0000_s1026" style="position:absolute;margin-left:50pt;margin-top:115.05pt;width:433.5pt;height:69pt;z-index:251662336;visibility:visible;mso-wrap-style:square;mso-width-percent:0;mso-height-percent:0;mso-wrap-distance-left:9pt;mso-wrap-distance-top:0;mso-wrap-distance-right:9pt;mso-wrap-distance-bottom:0;mso-position-horizontal:absolute;mso-position-horizontal-relative:text;mso-position-vertical:absolute;mso-position-vertical-relative:text;mso-width-percent:0;mso-height-percent:0;mso-width-relative:margin;mso-height-relative:margin;v-text-anchor:middle" o:gfxdata="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" filled="f" strokecolor="red">
                 <v:stroke joinstyle="round"/>
               </v:rect>
             </w:pict>
@@ -589,7 +589,7 @@
           </mc:Choice>
           <mc:Fallback>
             <w:pict>
-              <v:rect w14:anchorId="69BD7F85" id="Rectangle 2" o:spid="_x0000_s1026" style="position:absolute;margin-left:84.5pt;margin-top:87.55pt;width:17.5pt;height:16pt;z-index:251660288;visibility:visible;mso-wrap-style:square;mso-wrap-distance-left:9pt;mso-wrap-distance-top:0;mso-wrap-distance-right:9pt;mso-wrap-distance-bottom:0;mso-position-horizontal:absolute;mso-position-horizontal-relative:text;mso-position-vertical:absolute;mso-position-vertical-relative:text;v-text-anchor:middle" o:gfxdata="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" filled="f" strokecolor="red">
+              <v:rect w14:anchorId="73E6F6B9" id="Rectangle 2" o:spid="_x0000_s1026" style="position:absolute;margin-left:84.5pt;margin-top:87.55pt;width:17.5pt;height:16pt;z-index:251660288;visibility:visible;mso-wrap-style:square;mso-wrap-distance-left:9pt;mso-wrap-distance-top:0;mso-wrap-distance-right:9pt;mso-wrap-distance-bottom:0;mso-position-horizontal:absolute;mso-position-horizontal-relative:text;mso-position-vertical:absolute;mso-position-vertical-relative:text;v-text-anchor:middle" o:gfxdata="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" filled="f" strokecolor="red">
                 <v:stroke joinstyle="round"/>
               </v:rect>
             </w:pict>

</xml_diff>